<commit_message>
started working with cvxpy
</commit_message>
<xml_diff>
--- a/מטלה 5 באלגוריתמים כלכליים נטע רוט.docx
+++ b/מטלה 5 באלגוריתמים כלכליים נטע רוט.docx
@@ -55,6 +55,64 @@
           <w:rFonts w:ascii="Calibri" w:hAnsi="Calibri" w:cs="Calibri"/>
           <w:sz w:val="28"/>
           <w:szCs w:val="28"/>
+        </w:rPr>
+      </w:pPr>
+      <w:r>
+        <w:rPr>
+          <w:rFonts w:ascii="Calibri" w:hAnsi="Calibri" w:cs="Calibri" w:hint="cs"/>
+          <w:sz w:val="28"/>
+          <w:szCs w:val="28"/>
+          <w:rtl/>
+        </w:rPr>
+        <w:t xml:space="preserve">קישור </w:t>
+      </w:r>
+      <w:proofErr w:type="spellStart"/>
+      <w:r>
+        <w:rPr>
+          <w:rFonts w:ascii="Calibri" w:hAnsi="Calibri" w:cs="Calibri" w:hint="cs"/>
+          <w:sz w:val="28"/>
+          <w:szCs w:val="28"/>
+          <w:rtl/>
+        </w:rPr>
+        <w:t>לגיטהאב</w:t>
+      </w:r>
+      <w:proofErr w:type="spellEnd"/>
+      <w:r>
+        <w:rPr>
+          <w:rFonts w:ascii="Calibri" w:hAnsi="Calibri" w:cs="Calibri" w:hint="cs"/>
+          <w:sz w:val="28"/>
+          <w:szCs w:val="28"/>
+          <w:rtl/>
+        </w:rPr>
+        <w:t xml:space="preserve">: </w:t>
+      </w:r>
+    </w:p>
+    <w:p>
+      <w:pPr>
+        <w:bidi/>
+        <w:rPr>
+          <w:rFonts w:ascii="Calibri" w:hAnsi="Calibri" w:cs="Calibri"/>
+          <w:sz w:val="28"/>
+          <w:szCs w:val="28"/>
+          <w:rtl/>
+        </w:rPr>
+      </w:pPr>
+      <w:r>
+        <w:rPr>
+          <w:rFonts w:ascii="Calibri" w:hAnsi="Calibri" w:cs="Calibri"/>
+          <w:sz w:val="28"/>
+          <w:szCs w:val="28"/>
+        </w:rPr>
+        <w:t>https://github.com/neta-r/Economic-algorithms/blob/main/matala5.py</w:t>
+      </w:r>
+    </w:p>
+    <w:p>
+      <w:pPr>
+        <w:bidi/>
+        <w:rPr>
+          <w:rFonts w:ascii="Calibri" w:hAnsi="Calibri" w:cs="Calibri"/>
+          <w:sz w:val="28"/>
+          <w:szCs w:val="28"/>
           <w:rtl/>
         </w:rPr>
       </w:pPr>
@@ -118,6 +176,7 @@
           <w:rtl/>
         </w:rPr>
       </w:pPr>
+      <w:proofErr w:type="spellStart"/>
       <w:r>
         <w:rPr>
           <w:rFonts w:ascii="Calibri" w:hAnsi="Calibri" w:cs="Calibri"/>
@@ -126,14 +185,35 @@
         </w:rPr>
         <w:t>valA</w:t>
       </w:r>
-      <w:r>
-        <w:rPr>
-          <w:rFonts w:ascii="Calibri" w:hAnsi="Calibri" w:cs="Calibri" w:hint="cs"/>
-          <w:sz w:val="28"/>
-          <w:szCs w:val="28"/>
-          <w:rtl/>
-        </w:rPr>
-        <w:t xml:space="preserve">- הערך של איוונה לחפץ </w:t>
+      <w:proofErr w:type="spellEnd"/>
+      <w:r>
+        <w:rPr>
+          <w:rFonts w:ascii="Calibri" w:hAnsi="Calibri" w:cs="Calibri" w:hint="cs"/>
+          <w:sz w:val="28"/>
+          <w:szCs w:val="28"/>
+          <w:rtl/>
+        </w:rPr>
+        <w:t xml:space="preserve">- הערך של </w:t>
+      </w:r>
+      <w:proofErr w:type="spellStart"/>
+      <w:r>
+        <w:rPr>
+          <w:rFonts w:ascii="Calibri" w:hAnsi="Calibri" w:cs="Calibri" w:hint="cs"/>
+          <w:sz w:val="28"/>
+          <w:szCs w:val="28"/>
+          <w:rtl/>
+        </w:rPr>
+        <w:t>איוונה</w:t>
+      </w:r>
+      <w:proofErr w:type="spellEnd"/>
+      <w:r>
+        <w:rPr>
+          <w:rFonts w:ascii="Calibri" w:hAnsi="Calibri" w:cs="Calibri" w:hint="cs"/>
+          <w:sz w:val="28"/>
+          <w:szCs w:val="28"/>
+          <w:rtl/>
+        </w:rPr>
+        <w:t xml:space="preserve"> לחפץ </w:t>
       </w:r>
       <w:r>
         <w:rPr>
@@ -154,6 +234,7 @@
           <w:rtl/>
         </w:rPr>
       </w:pPr>
+      <w:proofErr w:type="spellStart"/>
       <w:r>
         <w:rPr>
           <w:rFonts w:ascii="Calibri" w:hAnsi="Calibri" w:cs="Calibri"/>
@@ -162,14 +243,35 @@
         </w:rPr>
         <w:t>valB</w:t>
       </w:r>
-      <w:r>
-        <w:rPr>
-          <w:rFonts w:ascii="Calibri" w:hAnsi="Calibri" w:cs="Calibri" w:hint="cs"/>
-          <w:sz w:val="28"/>
-          <w:szCs w:val="28"/>
-          <w:rtl/>
-        </w:rPr>
-        <w:t xml:space="preserve">- הערך של איוונה לחפץ </w:t>
+      <w:proofErr w:type="spellEnd"/>
+      <w:r>
+        <w:rPr>
+          <w:rFonts w:ascii="Calibri" w:hAnsi="Calibri" w:cs="Calibri" w:hint="cs"/>
+          <w:sz w:val="28"/>
+          <w:szCs w:val="28"/>
+          <w:rtl/>
+        </w:rPr>
+        <w:t xml:space="preserve">- הערך של </w:t>
+      </w:r>
+      <w:proofErr w:type="spellStart"/>
+      <w:r>
+        <w:rPr>
+          <w:rFonts w:ascii="Calibri" w:hAnsi="Calibri" w:cs="Calibri" w:hint="cs"/>
+          <w:sz w:val="28"/>
+          <w:szCs w:val="28"/>
+          <w:rtl/>
+        </w:rPr>
+        <w:t>איוונה</w:t>
+      </w:r>
+      <w:proofErr w:type="spellEnd"/>
+      <w:r>
+        <w:rPr>
+          <w:rFonts w:ascii="Calibri" w:hAnsi="Calibri" w:cs="Calibri" w:hint="cs"/>
+          <w:sz w:val="28"/>
+          <w:szCs w:val="28"/>
+          <w:rtl/>
+        </w:rPr>
+        <w:t xml:space="preserve"> לחפץ </w:t>
       </w:r>
       <w:r>
         <w:rPr>
@@ -190,6 +292,7 @@
           <w:rtl/>
         </w:rPr>
       </w:pPr>
+      <w:proofErr w:type="spellStart"/>
       <w:r>
         <w:rPr>
           <w:rFonts w:ascii="Calibri" w:hAnsi="Calibri" w:cs="Calibri"/>
@@ -198,14 +301,35 @@
         </w:rPr>
         <w:t>valC</w:t>
       </w:r>
-      <w:r>
-        <w:rPr>
-          <w:rFonts w:ascii="Calibri" w:hAnsi="Calibri" w:cs="Calibri" w:hint="cs"/>
-          <w:sz w:val="28"/>
-          <w:szCs w:val="28"/>
-          <w:rtl/>
-        </w:rPr>
-        <w:t xml:space="preserve">- הערך של איוונה לחפץ </w:t>
+      <w:proofErr w:type="spellEnd"/>
+      <w:r>
+        <w:rPr>
+          <w:rFonts w:ascii="Calibri" w:hAnsi="Calibri" w:cs="Calibri" w:hint="cs"/>
+          <w:sz w:val="28"/>
+          <w:szCs w:val="28"/>
+          <w:rtl/>
+        </w:rPr>
+        <w:t xml:space="preserve">- הערך של </w:t>
+      </w:r>
+      <w:proofErr w:type="spellStart"/>
+      <w:r>
+        <w:rPr>
+          <w:rFonts w:ascii="Calibri" w:hAnsi="Calibri" w:cs="Calibri" w:hint="cs"/>
+          <w:sz w:val="28"/>
+          <w:szCs w:val="28"/>
+          <w:rtl/>
+        </w:rPr>
+        <w:t>איוונה</w:t>
+      </w:r>
+      <w:proofErr w:type="spellEnd"/>
+      <w:r>
+        <w:rPr>
+          <w:rFonts w:ascii="Calibri" w:hAnsi="Calibri" w:cs="Calibri" w:hint="cs"/>
+          <w:sz w:val="28"/>
+          <w:szCs w:val="28"/>
+          <w:rtl/>
+        </w:rPr>
+        <w:t xml:space="preserve"> לחפץ </w:t>
       </w:r>
       <w:r>
         <w:rPr>
@@ -226,6 +350,7 @@
           <w:rtl/>
         </w:rPr>
       </w:pPr>
+      <w:proofErr w:type="spellStart"/>
       <w:r>
         <w:rPr>
           <w:rFonts w:ascii="Calibri" w:hAnsi="Calibri" w:cs="Calibri"/>
@@ -234,14 +359,35 @@
         </w:rPr>
         <w:t>valD</w:t>
       </w:r>
-      <w:r>
-        <w:rPr>
-          <w:rFonts w:ascii="Calibri" w:hAnsi="Calibri" w:cs="Calibri" w:hint="cs"/>
-          <w:sz w:val="28"/>
-          <w:szCs w:val="28"/>
-          <w:rtl/>
-        </w:rPr>
-        <w:t xml:space="preserve">- הערך של איוונה לחפץ </w:t>
+      <w:proofErr w:type="spellEnd"/>
+      <w:r>
+        <w:rPr>
+          <w:rFonts w:ascii="Calibri" w:hAnsi="Calibri" w:cs="Calibri" w:hint="cs"/>
+          <w:sz w:val="28"/>
+          <w:szCs w:val="28"/>
+          <w:rtl/>
+        </w:rPr>
+        <w:t xml:space="preserve">- הערך של </w:t>
+      </w:r>
+      <w:proofErr w:type="spellStart"/>
+      <w:r>
+        <w:rPr>
+          <w:rFonts w:ascii="Calibri" w:hAnsi="Calibri" w:cs="Calibri" w:hint="cs"/>
+          <w:sz w:val="28"/>
+          <w:szCs w:val="28"/>
+          <w:rtl/>
+        </w:rPr>
+        <w:t>איוונה</w:t>
+      </w:r>
+      <w:proofErr w:type="spellEnd"/>
+      <w:r>
+        <w:rPr>
+          <w:rFonts w:ascii="Calibri" w:hAnsi="Calibri" w:cs="Calibri" w:hint="cs"/>
+          <w:sz w:val="28"/>
+          <w:szCs w:val="28"/>
+          <w:rtl/>
+        </w:rPr>
+        <w:t xml:space="preserve"> לחפץ </w:t>
       </w:r>
       <w:r>
         <w:rPr>
@@ -262,6 +408,7 @@
           <w:rtl/>
         </w:rPr>
       </w:pPr>
+      <w:proofErr w:type="spellStart"/>
       <w:r>
         <w:rPr>
           <w:rFonts w:ascii="Calibri" w:hAnsi="Calibri" w:cs="Calibri"/>
@@ -270,14 +417,35 @@
         </w:rPr>
         <w:t>divA</w:t>
       </w:r>
-      <w:r>
-        <w:rPr>
-          <w:rFonts w:ascii="Calibri" w:hAnsi="Calibri" w:cs="Calibri" w:hint="cs"/>
-          <w:sz w:val="28"/>
-          <w:szCs w:val="28"/>
-          <w:rtl/>
-        </w:rPr>
-        <w:t xml:space="preserve">- הערך שהחלוקה נתנה לאיוונה עבור חפץ </w:t>
+      <w:proofErr w:type="spellEnd"/>
+      <w:r>
+        <w:rPr>
+          <w:rFonts w:ascii="Calibri" w:hAnsi="Calibri" w:cs="Calibri" w:hint="cs"/>
+          <w:sz w:val="28"/>
+          <w:szCs w:val="28"/>
+          <w:rtl/>
+        </w:rPr>
+        <w:t xml:space="preserve">- הערך שהחלוקה נתנה </w:t>
+      </w:r>
+      <w:proofErr w:type="spellStart"/>
+      <w:r>
+        <w:rPr>
+          <w:rFonts w:ascii="Calibri" w:hAnsi="Calibri" w:cs="Calibri" w:hint="cs"/>
+          <w:sz w:val="28"/>
+          <w:szCs w:val="28"/>
+          <w:rtl/>
+        </w:rPr>
+        <w:t>לאיוונה</w:t>
+      </w:r>
+      <w:proofErr w:type="spellEnd"/>
+      <w:r>
+        <w:rPr>
+          <w:rFonts w:ascii="Calibri" w:hAnsi="Calibri" w:cs="Calibri" w:hint="cs"/>
+          <w:sz w:val="28"/>
+          <w:szCs w:val="28"/>
+          <w:rtl/>
+        </w:rPr>
+        <w:t xml:space="preserve"> עבור חפץ </w:t>
       </w:r>
       <w:r>
         <w:rPr>
@@ -298,6 +466,7 @@
           <w:rtl/>
         </w:rPr>
       </w:pPr>
+      <w:proofErr w:type="spellStart"/>
       <w:r>
         <w:rPr>
           <w:rFonts w:ascii="Calibri" w:hAnsi="Calibri" w:cs="Calibri"/>
@@ -314,14 +483,35 @@
         </w:rPr>
         <w:t>B</w:t>
       </w:r>
-      <w:r>
-        <w:rPr>
-          <w:rFonts w:ascii="Calibri" w:hAnsi="Calibri" w:cs="Calibri" w:hint="cs"/>
-          <w:sz w:val="28"/>
-          <w:szCs w:val="28"/>
-          <w:rtl/>
-        </w:rPr>
-        <w:t xml:space="preserve">- הערך שהחלוקה נתנה לאיוונה עבור חפץ </w:t>
+      <w:proofErr w:type="spellEnd"/>
+      <w:r>
+        <w:rPr>
+          <w:rFonts w:ascii="Calibri" w:hAnsi="Calibri" w:cs="Calibri" w:hint="cs"/>
+          <w:sz w:val="28"/>
+          <w:szCs w:val="28"/>
+          <w:rtl/>
+        </w:rPr>
+        <w:t xml:space="preserve">- הערך שהחלוקה נתנה </w:t>
+      </w:r>
+      <w:proofErr w:type="spellStart"/>
+      <w:r>
+        <w:rPr>
+          <w:rFonts w:ascii="Calibri" w:hAnsi="Calibri" w:cs="Calibri" w:hint="cs"/>
+          <w:sz w:val="28"/>
+          <w:szCs w:val="28"/>
+          <w:rtl/>
+        </w:rPr>
+        <w:t>לאיוונה</w:t>
+      </w:r>
+      <w:proofErr w:type="spellEnd"/>
+      <w:r>
+        <w:rPr>
+          <w:rFonts w:ascii="Calibri" w:hAnsi="Calibri" w:cs="Calibri" w:hint="cs"/>
+          <w:sz w:val="28"/>
+          <w:szCs w:val="28"/>
+          <w:rtl/>
+        </w:rPr>
+        <w:t xml:space="preserve"> עבור חפץ </w:t>
       </w:r>
       <w:r>
         <w:rPr>
@@ -342,6 +532,7 @@
           <w:rtl/>
         </w:rPr>
       </w:pPr>
+      <w:proofErr w:type="spellStart"/>
       <w:r>
         <w:rPr>
           <w:rFonts w:ascii="Calibri" w:hAnsi="Calibri" w:cs="Calibri"/>
@@ -358,14 +549,35 @@
         </w:rPr>
         <w:t>C</w:t>
       </w:r>
-      <w:r>
-        <w:rPr>
-          <w:rFonts w:ascii="Calibri" w:hAnsi="Calibri" w:cs="Calibri" w:hint="cs"/>
-          <w:sz w:val="28"/>
-          <w:szCs w:val="28"/>
-          <w:rtl/>
-        </w:rPr>
-        <w:t xml:space="preserve">- הערך שהחלוקה נתנה לאיוונה עבור חפץ </w:t>
+      <w:proofErr w:type="spellEnd"/>
+      <w:r>
+        <w:rPr>
+          <w:rFonts w:ascii="Calibri" w:hAnsi="Calibri" w:cs="Calibri" w:hint="cs"/>
+          <w:sz w:val="28"/>
+          <w:szCs w:val="28"/>
+          <w:rtl/>
+        </w:rPr>
+        <w:t xml:space="preserve">- הערך שהחלוקה נתנה </w:t>
+      </w:r>
+      <w:proofErr w:type="spellStart"/>
+      <w:r>
+        <w:rPr>
+          <w:rFonts w:ascii="Calibri" w:hAnsi="Calibri" w:cs="Calibri" w:hint="cs"/>
+          <w:sz w:val="28"/>
+          <w:szCs w:val="28"/>
+          <w:rtl/>
+        </w:rPr>
+        <w:t>לאיוונה</w:t>
+      </w:r>
+      <w:proofErr w:type="spellEnd"/>
+      <w:r>
+        <w:rPr>
+          <w:rFonts w:ascii="Calibri" w:hAnsi="Calibri" w:cs="Calibri" w:hint="cs"/>
+          <w:sz w:val="28"/>
+          <w:szCs w:val="28"/>
+          <w:rtl/>
+        </w:rPr>
+        <w:t xml:space="preserve"> עבור חפץ </w:t>
       </w:r>
       <w:r>
         <w:rPr>
@@ -386,6 +598,7 @@
           <w:rtl/>
         </w:rPr>
       </w:pPr>
+      <w:proofErr w:type="spellStart"/>
       <w:r>
         <w:rPr>
           <w:rFonts w:ascii="Calibri" w:hAnsi="Calibri" w:cs="Calibri"/>
@@ -402,14 +615,35 @@
         </w:rPr>
         <w:t>D</w:t>
       </w:r>
-      <w:r>
-        <w:rPr>
-          <w:rFonts w:ascii="Calibri" w:hAnsi="Calibri" w:cs="Calibri" w:hint="cs"/>
-          <w:sz w:val="28"/>
-          <w:szCs w:val="28"/>
-          <w:rtl/>
-        </w:rPr>
-        <w:t xml:space="preserve">- הערך שהחלוקה נתנה לאיוונה עבור חפץ </w:t>
+      <w:proofErr w:type="spellEnd"/>
+      <w:r>
+        <w:rPr>
+          <w:rFonts w:ascii="Calibri" w:hAnsi="Calibri" w:cs="Calibri" w:hint="cs"/>
+          <w:sz w:val="28"/>
+          <w:szCs w:val="28"/>
+          <w:rtl/>
+        </w:rPr>
+        <w:t xml:space="preserve">- הערך שהחלוקה נתנה </w:t>
+      </w:r>
+      <w:proofErr w:type="spellStart"/>
+      <w:r>
+        <w:rPr>
+          <w:rFonts w:ascii="Calibri" w:hAnsi="Calibri" w:cs="Calibri" w:hint="cs"/>
+          <w:sz w:val="28"/>
+          <w:szCs w:val="28"/>
+          <w:rtl/>
+        </w:rPr>
+        <w:t>לאיוונה</w:t>
+      </w:r>
+      <w:proofErr w:type="spellEnd"/>
+      <w:r>
+        <w:rPr>
+          <w:rFonts w:ascii="Calibri" w:hAnsi="Calibri" w:cs="Calibri" w:hint="cs"/>
+          <w:sz w:val="28"/>
+          <w:szCs w:val="28"/>
+          <w:rtl/>
+        </w:rPr>
+        <w:t xml:space="preserve"> עבור חפץ </w:t>
       </w:r>
       <w:r>
         <w:rPr>
@@ -506,7 +740,29 @@
           <w:szCs w:val="28"/>
           <w:rtl/>
         </w:rPr>
-        <w:t>הערכים שאיוונה נותנת לחפצים חייבים להיות חיובים (אחרת בחישוב האלגוריתם ניתקל בחלוקה באפס) לכן:</w:t>
+        <w:t xml:space="preserve">הערכים </w:t>
+      </w:r>
+      <w:proofErr w:type="spellStart"/>
+      <w:r>
+        <w:rPr>
+          <w:rFonts w:ascii="Calibri" w:eastAsiaTheme="minorEastAsia" w:hAnsi="Calibri" w:cs="Calibri" w:hint="cs"/>
+          <w:i/>
+          <w:sz w:val="28"/>
+          <w:szCs w:val="28"/>
+          <w:rtl/>
+        </w:rPr>
+        <w:t>שאיוונה</w:t>
+      </w:r>
+      <w:proofErr w:type="spellEnd"/>
+      <w:r>
+        <w:rPr>
+          <w:rFonts w:ascii="Calibri" w:eastAsiaTheme="minorEastAsia" w:hAnsi="Calibri" w:cs="Calibri" w:hint="cs"/>
+          <w:i/>
+          <w:sz w:val="28"/>
+          <w:szCs w:val="28"/>
+          <w:rtl/>
+        </w:rPr>
+        <w:t xml:space="preserve"> נותנת לחפצים חייבים להיות חיובים (אחרת בחישוב האלגוריתם ניתקל בחלוקה באפס) לכן:</w:t>
       </w:r>
     </w:p>
     <w:p>
@@ -551,27 +807,84 @@
           <w:szCs w:val="28"/>
           <w:rtl/>
         </w:rPr>
-        <w:t>מכיוון שהחלוקה נותנת ערך זהה לאיוונה ודונאלד</w:t>
-      </w:r>
-      <w:r>
-        <w:rPr>
-          <w:rFonts w:ascii="Calibri" w:eastAsiaTheme="minorEastAsia" w:hAnsi="Calibri" w:cs="Calibri" w:hint="cs"/>
-          <w:i/>
-          <w:sz w:val="28"/>
-          <w:szCs w:val="28"/>
+        <w:t xml:space="preserve">מכיוון שהחלוקה נותנת ערך זהה </w:t>
+      </w:r>
+      <w:proofErr w:type="spellStart"/>
+      <w:r>
+        <w:rPr>
+          <w:rFonts w:ascii="Calibri" w:eastAsiaTheme="minorEastAsia" w:hAnsi="Calibri" w:cs="Calibri" w:hint="cs"/>
+          <w:i/>
+          <w:sz w:val="28"/>
+          <w:szCs w:val="28"/>
+          <w:rtl/>
+        </w:rPr>
+        <w:t>לאיוונה</w:t>
+      </w:r>
+      <w:proofErr w:type="spellEnd"/>
+      <w:r>
+        <w:rPr>
+          <w:rFonts w:ascii="Calibri" w:eastAsiaTheme="minorEastAsia" w:hAnsi="Calibri" w:cs="Calibri" w:hint="cs"/>
+          <w:i/>
+          <w:sz w:val="28"/>
+          <w:szCs w:val="28"/>
+          <w:rtl/>
         </w:rPr>
         <w:t xml:space="preserve"> </w:t>
       </w:r>
-      <w:r>
-        <w:rPr>
-          <w:rFonts w:ascii="Calibri" w:eastAsiaTheme="minorEastAsia" w:hAnsi="Calibri" w:cs="Calibri" w:hint="cs"/>
-          <w:i/>
-          <w:sz w:val="28"/>
-          <w:szCs w:val="28"/>
-          <w:rtl/>
-        </w:rPr>
-        <w:t xml:space="preserve">ואם איוונה מקבלת </w:t>
-      </w:r>
+      <w:proofErr w:type="spellStart"/>
+      <w:r>
+        <w:rPr>
+          <w:rFonts w:ascii="Calibri" w:eastAsiaTheme="minorEastAsia" w:hAnsi="Calibri" w:cs="Calibri" w:hint="cs"/>
+          <w:i/>
+          <w:sz w:val="28"/>
+          <w:szCs w:val="28"/>
+          <w:rtl/>
+        </w:rPr>
+        <w:t>ודונאלד</w:t>
+      </w:r>
+      <w:proofErr w:type="spellEnd"/>
+      <w:r>
+        <w:rPr>
+          <w:rFonts w:ascii="Calibri" w:eastAsiaTheme="minorEastAsia" w:hAnsi="Calibri" w:cs="Calibri" w:hint="cs"/>
+          <w:i/>
+          <w:sz w:val="28"/>
+          <w:szCs w:val="28"/>
+        </w:rPr>
+        <w:t xml:space="preserve"> </w:t>
+      </w:r>
+      <w:r>
+        <w:rPr>
+          <w:rFonts w:ascii="Calibri" w:eastAsiaTheme="minorEastAsia" w:hAnsi="Calibri" w:cs="Calibri" w:hint="cs"/>
+          <w:i/>
+          <w:sz w:val="28"/>
+          <w:szCs w:val="28"/>
+          <w:rtl/>
+        </w:rPr>
+        <w:t xml:space="preserve">ואם </w:t>
+      </w:r>
+      <w:proofErr w:type="spellStart"/>
+      <w:r>
+        <w:rPr>
+          <w:rFonts w:ascii="Calibri" w:eastAsiaTheme="minorEastAsia" w:hAnsi="Calibri" w:cs="Calibri" w:hint="cs"/>
+          <w:i/>
+          <w:sz w:val="28"/>
+          <w:szCs w:val="28"/>
+          <w:rtl/>
+        </w:rPr>
+        <w:t>איוונה</w:t>
+      </w:r>
+      <w:proofErr w:type="spellEnd"/>
+      <w:r>
+        <w:rPr>
+          <w:rFonts w:ascii="Calibri" w:eastAsiaTheme="minorEastAsia" w:hAnsi="Calibri" w:cs="Calibri" w:hint="cs"/>
+          <w:i/>
+          <w:sz w:val="28"/>
+          <w:szCs w:val="28"/>
+          <w:rtl/>
+        </w:rPr>
+        <w:t xml:space="preserve"> מקבלת </w:t>
+      </w:r>
+      <w:proofErr w:type="spellStart"/>
       <w:r>
         <w:rPr>
           <w:rFonts w:ascii="Calibri" w:hAnsi="Calibri" w:cs="Calibri"/>
@@ -580,6 +893,7 @@
         </w:rPr>
         <w:t>divA</w:t>
       </w:r>
+      <w:proofErr w:type="spellEnd"/>
       <w:r>
         <w:rPr>
           <w:rFonts w:ascii="Calibri" w:hAnsi="Calibri" w:cs="Calibri" w:hint="cs"/>
@@ -604,7 +918,27 @@
           <w:szCs w:val="28"/>
           <w:rtl/>
         </w:rPr>
-        <w:t xml:space="preserve"> אז דונאלד מקבל </w:t>
+        <w:t xml:space="preserve"> אז </w:t>
+      </w:r>
+      <w:proofErr w:type="spellStart"/>
+      <w:r>
+        <w:rPr>
+          <w:rFonts w:ascii="Calibri" w:hAnsi="Calibri" w:cs="Calibri" w:hint="cs"/>
+          <w:sz w:val="28"/>
+          <w:szCs w:val="28"/>
+          <w:rtl/>
+        </w:rPr>
+        <w:t>דונאלד</w:t>
+      </w:r>
+      <w:proofErr w:type="spellEnd"/>
+      <w:r>
+        <w:rPr>
+          <w:rFonts w:ascii="Calibri" w:hAnsi="Calibri" w:cs="Calibri" w:hint="cs"/>
+          <w:sz w:val="28"/>
+          <w:szCs w:val="28"/>
+          <w:rtl/>
+        </w:rPr>
+        <w:t xml:space="preserve"> מקבל </w:t>
       </w:r>
       <w:r>
         <w:rPr>
@@ -622,6 +956,7 @@
         </w:rPr>
         <w:t xml:space="preserve"> </w:t>
       </w:r>
+      <w:proofErr w:type="spellStart"/>
       <w:r>
         <w:rPr>
           <w:rFonts w:ascii="Calibri" w:hAnsi="Calibri" w:cs="Calibri"/>
@@ -630,6 +965,7 @@
         </w:rPr>
         <w:t>divA</w:t>
       </w:r>
+      <w:proofErr w:type="spellEnd"/>
       <w:r>
         <w:rPr>
           <w:rFonts w:ascii="Calibri" w:hAnsi="Calibri" w:cs="Calibri" w:hint="cs"/>
@@ -963,6 +1299,7 @@
         </w:rPr>
         <w:t xml:space="preserve">כדי לחשב את </w:t>
       </w:r>
+      <w:proofErr w:type="spellStart"/>
       <w:r>
         <w:rPr>
           <w:rFonts w:ascii="Calibri" w:eastAsiaTheme="minorEastAsia" w:hAnsi="Calibri" w:cs="Calibri"/>
@@ -970,14 +1307,75 @@
           <w:sz w:val="28"/>
           <w:szCs w:val="28"/>
         </w:rPr>
-        <w:t>valA, valB, valC, valD</w:t>
-      </w:r>
-      <w:r>
-        <w:rPr>
-          <w:rFonts w:ascii="Calibri" w:eastAsiaTheme="minorEastAsia" w:hAnsi="Calibri" w:cs="Calibri" w:hint="cs"/>
+        <w:t>valA</w:t>
+      </w:r>
+      <w:proofErr w:type="spellEnd"/>
+      <w:r>
+        <w:rPr>
+          <w:rFonts w:ascii="Calibri" w:eastAsiaTheme="minorEastAsia" w:hAnsi="Calibri" w:cs="Calibri"/>
           <w:iCs/>
           <w:sz w:val="28"/>
           <w:szCs w:val="28"/>
+        </w:rPr>
+        <w:t xml:space="preserve">, </w:t>
+      </w:r>
+      <w:proofErr w:type="spellStart"/>
+      <w:r>
+        <w:rPr>
+          <w:rFonts w:ascii="Calibri" w:eastAsiaTheme="minorEastAsia" w:hAnsi="Calibri" w:cs="Calibri"/>
+          <w:iCs/>
+          <w:sz w:val="28"/>
+          <w:szCs w:val="28"/>
+        </w:rPr>
+        <w:t>valB</w:t>
+      </w:r>
+      <w:proofErr w:type="spellEnd"/>
+      <w:r>
+        <w:rPr>
+          <w:rFonts w:ascii="Calibri" w:eastAsiaTheme="minorEastAsia" w:hAnsi="Calibri" w:cs="Calibri"/>
+          <w:iCs/>
+          <w:sz w:val="28"/>
+          <w:szCs w:val="28"/>
+        </w:rPr>
+        <w:t xml:space="preserve">, </w:t>
+      </w:r>
+      <w:proofErr w:type="spellStart"/>
+      <w:r>
+        <w:rPr>
+          <w:rFonts w:ascii="Calibri" w:eastAsiaTheme="minorEastAsia" w:hAnsi="Calibri" w:cs="Calibri"/>
+          <w:iCs/>
+          <w:sz w:val="28"/>
+          <w:szCs w:val="28"/>
+        </w:rPr>
+        <w:t>valC</w:t>
+      </w:r>
+      <w:proofErr w:type="spellEnd"/>
+      <w:r>
+        <w:rPr>
+          <w:rFonts w:ascii="Calibri" w:eastAsiaTheme="minorEastAsia" w:hAnsi="Calibri" w:cs="Calibri"/>
+          <w:iCs/>
+          <w:sz w:val="28"/>
+          <w:szCs w:val="28"/>
+        </w:rPr>
+        <w:t xml:space="preserve">, </w:t>
+      </w:r>
+      <w:proofErr w:type="spellStart"/>
+      <w:r>
+        <w:rPr>
+          <w:rFonts w:ascii="Calibri" w:eastAsiaTheme="minorEastAsia" w:hAnsi="Calibri" w:cs="Calibri"/>
+          <w:iCs/>
+          <w:sz w:val="28"/>
+          <w:szCs w:val="28"/>
+        </w:rPr>
+        <w:t>valD</w:t>
+      </w:r>
+      <w:proofErr w:type="spellEnd"/>
+      <w:r>
+        <w:rPr>
+          <w:rFonts w:ascii="Calibri" w:eastAsiaTheme="minorEastAsia" w:hAnsi="Calibri" w:cs="Calibri" w:hint="cs"/>
+          <w:iCs/>
+          <w:sz w:val="28"/>
+          <w:szCs w:val="28"/>
           <w:rtl/>
         </w:rPr>
         <w:t xml:space="preserve"> </w:t>
@@ -1012,6 +1410,7 @@
         </w:rPr>
         <w:t xml:space="preserve">שציינתי אשתמש בספריית </w:t>
       </w:r>
+      <w:proofErr w:type="spellStart"/>
       <w:r>
         <w:rPr>
           <w:rFonts w:ascii="Calibri" w:eastAsiaTheme="minorEastAsia" w:hAnsi="Calibri" w:cs="Calibri"/>
@@ -1021,48 +1420,202 @@
         </w:rPr>
         <w:t>cvxpy</w:t>
       </w:r>
-      <w:r>
-        <w:rPr>
-          <w:rFonts w:ascii="Calibri" w:eastAsiaTheme="minorEastAsia" w:hAnsi="Calibri" w:cs="Calibri" w:hint="cs"/>
-          <w:i/>
-          <w:sz w:val="28"/>
-          <w:szCs w:val="28"/>
-          <w:rtl/>
-        </w:rPr>
-        <w:t xml:space="preserve"> כפי שניתן לראות בגיטהאב:</w:t>
-      </w:r>
-      <w:r>
-        <w:rPr>
-          <w:rFonts w:ascii="Calibri" w:eastAsiaTheme="minorEastAsia" w:hAnsi="Calibri" w:cs="Calibri" w:hint="cs"/>
-          <w:i/>
-          <w:sz w:val="28"/>
-          <w:szCs w:val="28"/>
+      <w:proofErr w:type="spellEnd"/>
+      <w:r>
+        <w:rPr>
+          <w:rFonts w:ascii="Calibri" w:eastAsiaTheme="minorEastAsia" w:hAnsi="Calibri" w:cs="Calibri" w:hint="cs"/>
+          <w:i/>
+          <w:sz w:val="28"/>
+          <w:szCs w:val="28"/>
+          <w:rtl/>
+        </w:rPr>
+        <w:t xml:space="preserve"> כפי שניתן לראות </w:t>
+      </w:r>
+      <w:proofErr w:type="spellStart"/>
+      <w:r>
+        <w:rPr>
+          <w:rFonts w:ascii="Calibri" w:eastAsiaTheme="minorEastAsia" w:hAnsi="Calibri" w:cs="Calibri" w:hint="cs"/>
+          <w:i/>
+          <w:sz w:val="28"/>
+          <w:szCs w:val="28"/>
+          <w:rtl/>
+        </w:rPr>
+        <w:t>בגיטהאב</w:t>
+      </w:r>
+      <w:proofErr w:type="spellEnd"/>
+      <w:r>
+        <w:rPr>
+          <w:rFonts w:ascii="Calibri" w:eastAsiaTheme="minorEastAsia" w:hAnsi="Calibri" w:cs="Calibri" w:hint="cs"/>
+          <w:i/>
+          <w:sz w:val="28"/>
+          <w:szCs w:val="28"/>
+          <w:rtl/>
+        </w:rPr>
+        <w:t>.</w:t>
+      </w:r>
+    </w:p>
+    <w:p>
+      <w:pPr>
+        <w:bidi/>
+        <w:rPr>
+          <w:rFonts w:ascii="Calibri" w:eastAsiaTheme="minorEastAsia" w:hAnsi="Calibri" w:cs="Calibri"/>
+          <w:i/>
+          <w:sz w:val="28"/>
+          <w:szCs w:val="28"/>
+          <w:rtl/>
+        </w:rPr>
+      </w:pPr>
+      <w:r>
+        <w:rPr>
+          <w:rFonts w:ascii="Calibri" w:hAnsi="Calibri" w:cs="Calibri" w:hint="cs"/>
+          <w:color w:val="7030A0"/>
+          <w:sz w:val="28"/>
+          <w:szCs w:val="28"/>
+          <w:rtl/>
+        </w:rPr>
+        <w:t xml:space="preserve">סעיף </w:t>
+      </w:r>
+      <w:r>
+        <w:rPr>
+          <w:rFonts w:ascii="Calibri" w:hAnsi="Calibri" w:cs="Calibri" w:hint="cs"/>
+          <w:color w:val="7030A0"/>
+          <w:sz w:val="28"/>
+          <w:szCs w:val="28"/>
+          <w:rtl/>
+        </w:rPr>
+        <w:t>ב</w:t>
+      </w:r>
+      <w:r>
+        <w:rPr>
+          <w:rFonts w:ascii="Calibri" w:hAnsi="Calibri" w:cs="Calibri" w:hint="cs"/>
+          <w:color w:val="7030A0"/>
+          <w:sz w:val="28"/>
+          <w:szCs w:val="28"/>
+          <w:rtl/>
+        </w:rPr>
+        <w:t>:</w:t>
+      </w:r>
+      <w:r>
+        <w:rPr>
+          <w:rFonts w:ascii="Calibri" w:eastAsiaTheme="minorEastAsia" w:hAnsi="Calibri" w:cs="Calibri" w:hint="cs"/>
+          <w:i/>
+          <w:sz w:val="28"/>
+          <w:szCs w:val="28"/>
+          <w:rtl/>
+        </w:rPr>
+        <w:t xml:space="preserve"> נפעל בדרך דומה רק שהפעם נגדיר</w:t>
+      </w:r>
+      <w:r>
+        <w:rPr>
+          <w:rFonts w:ascii="Calibri" w:eastAsiaTheme="minorEastAsia" w:hAnsi="Calibri" w:cs="Calibri" w:hint="cs"/>
+          <w:i/>
+          <w:sz w:val="28"/>
+          <w:szCs w:val="28"/>
+          <w:rtl/>
+        </w:rPr>
+        <w:t>: (השינויים בסגול)</w:t>
+      </w:r>
+    </w:p>
+    <w:p>
+      <w:pPr>
+        <w:bidi/>
+        <w:rPr>
+          <w:rFonts w:ascii="Calibri" w:hAnsi="Calibri" w:cs="Calibri"/>
+          <w:sz w:val="28"/>
+          <w:szCs w:val="28"/>
+          <w:rtl/>
+        </w:rPr>
+      </w:pPr>
+      <w:proofErr w:type="spellStart"/>
+      <w:r>
+        <w:rPr>
+          <w:rFonts w:ascii="Calibri" w:hAnsi="Calibri" w:cs="Calibri"/>
+          <w:sz w:val="28"/>
+          <w:szCs w:val="28"/>
+        </w:rPr>
+        <w:lastRenderedPageBreak/>
+        <w:t>valA</w:t>
+      </w:r>
+      <w:proofErr w:type="spellEnd"/>
+      <w:r>
+        <w:rPr>
+          <w:rFonts w:ascii="Calibri" w:hAnsi="Calibri" w:cs="Calibri" w:hint="cs"/>
+          <w:sz w:val="28"/>
+          <w:szCs w:val="28"/>
+          <w:rtl/>
+        </w:rPr>
+        <w:t xml:space="preserve">- הערך של </w:t>
+      </w:r>
+      <w:proofErr w:type="spellStart"/>
+      <w:r>
+        <w:rPr>
+          <w:rFonts w:ascii="Calibri" w:hAnsi="Calibri" w:cs="Calibri" w:hint="cs"/>
+          <w:color w:val="7030A0"/>
+          <w:sz w:val="28"/>
+          <w:szCs w:val="28"/>
+          <w:rtl/>
+        </w:rPr>
+        <w:t>דונאלד</w:t>
+      </w:r>
+      <w:proofErr w:type="spellEnd"/>
+      <w:r>
+        <w:rPr>
+          <w:rFonts w:ascii="Calibri" w:hAnsi="Calibri" w:cs="Calibri" w:hint="cs"/>
+          <w:color w:val="7030A0"/>
+          <w:sz w:val="28"/>
+          <w:szCs w:val="28"/>
+          <w:rtl/>
         </w:rPr>
         <w:t xml:space="preserve"> </w:t>
       </w:r>
       <w:r>
         <w:rPr>
-          <w:rFonts w:ascii="Calibri" w:eastAsiaTheme="minorEastAsia" w:hAnsi="Calibri" w:cs="Calibri" w:hint="cs"/>
-          <w:i/>
-          <w:color w:val="C00000"/>
-          <w:sz w:val="28"/>
-          <w:szCs w:val="28"/>
-          <w:rtl/>
-        </w:rPr>
-        <w:t>לשים קישור</w:t>
-      </w:r>
-    </w:p>
-    <w:p>
-      <w:pPr>
-        <w:bidi/>
-        <w:rPr>
-          <w:rFonts w:ascii="Calibri" w:eastAsiaTheme="minorEastAsia" w:hAnsi="Calibri" w:cs="Calibri"/>
-          <w:i/>
-          <w:sz w:val="28"/>
-          <w:szCs w:val="28"/>
-          <w:rtl/>
-        </w:rPr>
-      </w:pPr>
+          <w:rFonts w:ascii="Calibri" w:hAnsi="Calibri" w:cs="Calibri" w:hint="cs"/>
+          <w:sz w:val="28"/>
+          <w:szCs w:val="28"/>
+          <w:rtl/>
+        </w:rPr>
+        <w:t xml:space="preserve">לחפץ </w:t>
+      </w:r>
+      <w:r>
+        <w:rPr>
+          <w:rFonts w:ascii="Calibri" w:hAnsi="Calibri" w:cs="Calibri" w:hint="cs"/>
+          <w:sz w:val="28"/>
+          <w:szCs w:val="28"/>
+        </w:rPr>
+        <w:t>A</w:t>
+      </w:r>
+    </w:p>
+    <w:p>
+      <w:pPr>
+        <w:bidi/>
+        <w:rPr>
+          <w:rFonts w:ascii="Calibri" w:hAnsi="Calibri" w:cs="Calibri"/>
+          <w:sz w:val="28"/>
+          <w:szCs w:val="28"/>
+          <w:rtl/>
+        </w:rPr>
+      </w:pPr>
+      <w:proofErr w:type="spellStart"/>
+      <w:r>
+        <w:rPr>
+          <w:rFonts w:ascii="Calibri" w:hAnsi="Calibri" w:cs="Calibri"/>
+          <w:sz w:val="28"/>
+          <w:szCs w:val="28"/>
+        </w:rPr>
+        <w:t>valB</w:t>
+      </w:r>
+      <w:proofErr w:type="spellEnd"/>
+      <w:r>
+        <w:rPr>
+          <w:rFonts w:ascii="Calibri" w:hAnsi="Calibri" w:cs="Calibri" w:hint="cs"/>
+          <w:sz w:val="28"/>
+          <w:szCs w:val="28"/>
+          <w:rtl/>
+        </w:rPr>
+        <w:t xml:space="preserve">- הערך של </w:t>
+      </w:r>
+      <w:proofErr w:type="spellStart"/>
       <w:r>
         <w:rPr>
           <w:rFonts w:ascii="Calibri" w:hAnsi="Calibri" w:cs="Calibri" w:hint="cs"/>
@@ -1071,8 +1624,9 @@
           <w:szCs w:val="28"/>
           <w:rtl/>
         </w:rPr>
-        <w:t xml:space="preserve">סעיף </w:t>
-      </w:r>
+        <w:t>דונאלד</w:t>
+      </w:r>
+      <w:proofErr w:type="spellEnd"/>
       <w:r>
         <w:rPr>
           <w:rFonts w:ascii="Calibri" w:hAnsi="Calibri" w:cs="Calibri" w:hint="cs"/>
@@ -1081,8 +1635,56 @@
           <w:szCs w:val="28"/>
           <w:rtl/>
         </w:rPr>
-        <w:t>ב</w:t>
-      </w:r>
+        <w:t xml:space="preserve"> </w:t>
+      </w:r>
+      <w:r>
+        <w:rPr>
+          <w:rFonts w:ascii="Calibri" w:hAnsi="Calibri" w:cs="Calibri" w:hint="cs"/>
+          <w:sz w:val="28"/>
+          <w:szCs w:val="28"/>
+          <w:rtl/>
+        </w:rPr>
+        <w:t xml:space="preserve">לחפץ </w:t>
+      </w:r>
+      <w:r>
+        <w:rPr>
+          <w:rFonts w:ascii="Calibri" w:hAnsi="Calibri" w:cs="Calibri" w:hint="cs"/>
+          <w:sz w:val="28"/>
+          <w:szCs w:val="28"/>
+        </w:rPr>
+        <w:t>B</w:t>
+      </w:r>
+    </w:p>
+    <w:p>
+      <w:pPr>
+        <w:bidi/>
+        <w:rPr>
+          <w:rFonts w:ascii="Calibri" w:hAnsi="Calibri" w:cs="Calibri"/>
+          <w:sz w:val="28"/>
+          <w:szCs w:val="28"/>
+          <w:rtl/>
+        </w:rPr>
+      </w:pPr>
+      <w:proofErr w:type="spellStart"/>
+      <w:r>
+        <w:rPr>
+          <w:rFonts w:ascii="Calibri" w:hAnsi="Calibri" w:cs="Calibri"/>
+          <w:sz w:val="28"/>
+          <w:szCs w:val="28"/>
+        </w:rPr>
+        <w:t>valC</w:t>
+      </w:r>
+      <w:proofErr w:type="spellEnd"/>
+      <w:r>
+        <w:rPr>
+          <w:rFonts w:ascii="Calibri" w:hAnsi="Calibri" w:cs="Calibri" w:hint="cs"/>
+          <w:sz w:val="28"/>
+          <w:szCs w:val="28"/>
+          <w:rtl/>
+        </w:rPr>
+        <w:t xml:space="preserve">- הערך של </w:t>
+      </w:r>
+      <w:proofErr w:type="spellStart"/>
       <w:r>
         <w:rPr>
           <w:rFonts w:ascii="Calibri" w:hAnsi="Calibri" w:cs="Calibri" w:hint="cs"/>
@@ -1091,47 +1693,57 @@
           <w:szCs w:val="28"/>
           <w:rtl/>
         </w:rPr>
-        <w:t>:</w:t>
-      </w:r>
-      <w:r>
-        <w:rPr>
-          <w:rFonts w:ascii="Calibri" w:eastAsiaTheme="minorEastAsia" w:hAnsi="Calibri" w:cs="Calibri" w:hint="cs"/>
-          <w:i/>
-          <w:sz w:val="28"/>
-          <w:szCs w:val="28"/>
-          <w:rtl/>
-        </w:rPr>
-        <w:t xml:space="preserve"> נפעל בדרך דומה רק שהפעם נגדיר</w:t>
-      </w:r>
-      <w:r>
-        <w:rPr>
-          <w:rFonts w:ascii="Calibri" w:eastAsiaTheme="minorEastAsia" w:hAnsi="Calibri" w:cs="Calibri" w:hint="cs"/>
-          <w:i/>
-          <w:sz w:val="28"/>
-          <w:szCs w:val="28"/>
-          <w:rtl/>
-        </w:rPr>
-        <w:t>: (השינויים בסגול)</w:t>
-      </w:r>
-    </w:p>
-    <w:p>
-      <w:pPr>
-        <w:bidi/>
-        <w:rPr>
-          <w:rFonts w:ascii="Calibri" w:hAnsi="Calibri" w:cs="Calibri"/>
-          <w:sz w:val="28"/>
-          <w:szCs w:val="28"/>
-          <w:rtl/>
-        </w:rPr>
-      </w:pPr>
-      <w:r>
-        <w:rPr>
-          <w:rFonts w:ascii="Calibri" w:hAnsi="Calibri" w:cs="Calibri"/>
-          <w:sz w:val="28"/>
-          <w:szCs w:val="28"/>
-        </w:rPr>
-        <w:t>valA</w:t>
-      </w:r>
+        <w:t>דונאלד</w:t>
+      </w:r>
+      <w:proofErr w:type="spellEnd"/>
+      <w:r>
+        <w:rPr>
+          <w:rFonts w:ascii="Calibri" w:hAnsi="Calibri" w:cs="Calibri" w:hint="cs"/>
+          <w:color w:val="7030A0"/>
+          <w:sz w:val="28"/>
+          <w:szCs w:val="28"/>
+          <w:rtl/>
+        </w:rPr>
+        <w:t xml:space="preserve"> </w:t>
+      </w:r>
+      <w:r>
+        <w:rPr>
+          <w:rFonts w:ascii="Calibri" w:hAnsi="Calibri" w:cs="Calibri" w:hint="cs"/>
+          <w:sz w:val="28"/>
+          <w:szCs w:val="28"/>
+          <w:rtl/>
+        </w:rPr>
+        <w:t xml:space="preserve">לחפץ </w:t>
+      </w:r>
+      <w:r>
+        <w:rPr>
+          <w:rFonts w:ascii="Calibri" w:hAnsi="Calibri" w:cs="Calibri"/>
+          <w:sz w:val="28"/>
+          <w:szCs w:val="28"/>
+        </w:rPr>
+        <w:t>C</w:t>
+      </w:r>
+    </w:p>
+    <w:p>
+      <w:pPr>
+        <w:bidi/>
+        <w:rPr>
+          <w:rFonts w:ascii="Calibri" w:hAnsi="Calibri" w:cs="Calibri"/>
+          <w:sz w:val="28"/>
+          <w:szCs w:val="28"/>
+          <w:rtl/>
+        </w:rPr>
+      </w:pPr>
+      <w:proofErr w:type="spellStart"/>
+      <w:r>
+        <w:rPr>
+          <w:rFonts w:ascii="Calibri" w:hAnsi="Calibri" w:cs="Calibri"/>
+          <w:sz w:val="28"/>
+          <w:szCs w:val="28"/>
+        </w:rPr>
+        <w:t>valD</w:t>
+      </w:r>
+      <w:proofErr w:type="spellEnd"/>
       <w:r>
         <w:rPr>
           <w:rFonts w:ascii="Calibri" w:hAnsi="Calibri" w:cs="Calibri" w:hint="cs"/>
@@ -1141,6 +1753,7 @@
         </w:rPr>
         <w:t xml:space="preserve">- הערך של </w:t>
       </w:r>
+      <w:proofErr w:type="spellStart"/>
       <w:r>
         <w:rPr>
           <w:rFonts w:ascii="Calibri" w:hAnsi="Calibri" w:cs="Calibri" w:hint="cs"/>
@@ -1151,6 +1764,7 @@
         </w:rPr>
         <w:t>דונאלד</w:t>
       </w:r>
+      <w:proofErr w:type="spellEnd"/>
       <w:r>
         <w:rPr>
           <w:rFonts w:ascii="Calibri" w:hAnsi="Calibri" w:cs="Calibri" w:hint="cs"/>
@@ -1176,6 +1790,85 @@
           <w:sz w:val="28"/>
           <w:szCs w:val="28"/>
         </w:rPr>
+        <w:t>D</w:t>
+      </w:r>
+    </w:p>
+    <w:p>
+      <w:pPr>
+        <w:bidi/>
+        <w:rPr>
+          <w:rFonts w:ascii="Calibri" w:hAnsi="Calibri" w:cs="Calibri"/>
+          <w:sz w:val="28"/>
+          <w:szCs w:val="28"/>
+          <w:rtl/>
+        </w:rPr>
+      </w:pPr>
+      <w:proofErr w:type="spellStart"/>
+      <w:r>
+        <w:rPr>
+          <w:rFonts w:ascii="Calibri" w:hAnsi="Calibri" w:cs="Calibri"/>
+          <w:sz w:val="28"/>
+          <w:szCs w:val="28"/>
+        </w:rPr>
+        <w:t>divA</w:t>
+      </w:r>
+      <w:proofErr w:type="spellEnd"/>
+      <w:r>
+        <w:rPr>
+          <w:rFonts w:ascii="Calibri" w:hAnsi="Calibri" w:cs="Calibri" w:hint="cs"/>
+          <w:sz w:val="28"/>
+          <w:szCs w:val="28"/>
+          <w:rtl/>
+        </w:rPr>
+        <w:t xml:space="preserve">- הערך שהחלוקה נתנה </w:t>
+      </w:r>
+      <w:proofErr w:type="spellStart"/>
+      <w:r>
+        <w:rPr>
+          <w:rFonts w:ascii="Calibri" w:hAnsi="Calibri" w:cs="Calibri" w:hint="cs"/>
+          <w:color w:val="7030A0"/>
+          <w:sz w:val="28"/>
+          <w:szCs w:val="28"/>
+          <w:rtl/>
+        </w:rPr>
+        <w:t>ל</w:t>
+      </w:r>
+      <w:r>
+        <w:rPr>
+          <w:rFonts w:ascii="Calibri" w:hAnsi="Calibri" w:cs="Calibri" w:hint="cs"/>
+          <w:color w:val="7030A0"/>
+          <w:sz w:val="28"/>
+          <w:szCs w:val="28"/>
+          <w:rtl/>
+        </w:rPr>
+        <w:t>דונאלד</w:t>
+      </w:r>
+      <w:proofErr w:type="spellEnd"/>
+      <w:r>
+        <w:rPr>
+          <w:rFonts w:ascii="Calibri" w:hAnsi="Calibri" w:cs="Calibri" w:hint="cs"/>
+          <w:color w:val="7030A0"/>
+          <w:sz w:val="28"/>
+          <w:szCs w:val="28"/>
+          <w:rtl/>
+        </w:rPr>
+        <w:t xml:space="preserve"> </w:t>
+      </w:r>
+      <w:r>
+        <w:rPr>
+          <w:rFonts w:ascii="Calibri" w:hAnsi="Calibri" w:cs="Calibri" w:hint="cs"/>
+          <w:sz w:val="28"/>
+          <w:szCs w:val="28"/>
+          <w:rtl/>
+        </w:rPr>
+        <w:t xml:space="preserve">עבור חפץ </w:t>
+      </w:r>
+      <w:r>
+        <w:rPr>
+          <w:rFonts w:ascii="Calibri" w:hAnsi="Calibri" w:cs="Calibri" w:hint="cs"/>
+          <w:sz w:val="28"/>
+          <w:szCs w:val="28"/>
+        </w:rPr>
         <w:t>A</w:t>
       </w:r>
     </w:p>
@@ -1189,23 +1882,26 @@
           <w:rtl/>
         </w:rPr>
       </w:pPr>
-      <w:r>
-        <w:rPr>
-          <w:rFonts w:ascii="Calibri" w:hAnsi="Calibri" w:cs="Calibri"/>
-          <w:sz w:val="28"/>
-          <w:szCs w:val="28"/>
-        </w:rPr>
-        <w:t>valB</w:t>
-      </w:r>
-      <w:r>
-        <w:rPr>
-          <w:rFonts w:ascii="Calibri" w:hAnsi="Calibri" w:cs="Calibri" w:hint="cs"/>
-          <w:sz w:val="28"/>
-          <w:szCs w:val="28"/>
-          <w:rtl/>
-        </w:rPr>
-        <w:t xml:space="preserve">- הערך של </w:t>
-      </w:r>
+      <w:proofErr w:type="spellStart"/>
+      <w:r>
+        <w:rPr>
+          <w:rFonts w:ascii="Calibri" w:hAnsi="Calibri" w:cs="Calibri"/>
+          <w:sz w:val="28"/>
+          <w:szCs w:val="28"/>
+        </w:rPr>
+        <w:t>divB</w:t>
+      </w:r>
+      <w:proofErr w:type="spellEnd"/>
+      <w:r>
+        <w:rPr>
+          <w:rFonts w:ascii="Calibri" w:hAnsi="Calibri" w:cs="Calibri" w:hint="cs"/>
+          <w:sz w:val="28"/>
+          <w:szCs w:val="28"/>
+          <w:rtl/>
+        </w:rPr>
+        <w:t xml:space="preserve">- הערך שהחלוקה נתנה </w:t>
+      </w:r>
+      <w:proofErr w:type="spellStart"/>
       <w:r>
         <w:rPr>
           <w:rFonts w:ascii="Calibri" w:hAnsi="Calibri" w:cs="Calibri" w:hint="cs"/>
@@ -1214,20 +1910,31 @@
           <w:szCs w:val="28"/>
           <w:rtl/>
         </w:rPr>
-        <w:t xml:space="preserve">דונאלד </w:t>
-      </w:r>
-      <w:r>
-        <w:rPr>
-          <w:rFonts w:ascii="Calibri" w:hAnsi="Calibri" w:cs="Calibri" w:hint="cs"/>
-          <w:sz w:val="28"/>
-          <w:szCs w:val="28"/>
-          <w:rtl/>
-        </w:rPr>
-        <w:t xml:space="preserve">לחפץ </w:t>
-      </w:r>
-      <w:r>
-        <w:rPr>
-          <w:rFonts w:ascii="Calibri" w:hAnsi="Calibri" w:cs="Calibri" w:hint="cs"/>
+        <w:t>לדונאלד</w:t>
+      </w:r>
+      <w:proofErr w:type="spellEnd"/>
+      <w:r>
+        <w:rPr>
+          <w:rFonts w:ascii="Calibri" w:hAnsi="Calibri" w:cs="Calibri" w:hint="cs"/>
+          <w:color w:val="7030A0"/>
+          <w:sz w:val="28"/>
+          <w:szCs w:val="28"/>
+          <w:rtl/>
+        </w:rPr>
+        <w:t xml:space="preserve"> </w:t>
+      </w:r>
+      <w:r>
+        <w:rPr>
+          <w:rFonts w:ascii="Calibri" w:hAnsi="Calibri" w:cs="Calibri" w:hint="cs"/>
+          <w:sz w:val="28"/>
+          <w:szCs w:val="28"/>
+          <w:rtl/>
+        </w:rPr>
+        <w:t xml:space="preserve">עבור חפץ </w:t>
+      </w:r>
+      <w:r>
+        <w:rPr>
+          <w:rFonts w:ascii="Calibri" w:hAnsi="Calibri" w:cs="Calibri"/>
           <w:sz w:val="28"/>
           <w:szCs w:val="28"/>
         </w:rPr>
@@ -1244,24 +1951,34 @@
           <w:rtl/>
         </w:rPr>
       </w:pPr>
-      <w:r>
-        <w:rPr>
-          <w:rFonts w:ascii="Calibri" w:hAnsi="Calibri" w:cs="Calibri"/>
-          <w:sz w:val="28"/>
-          <w:szCs w:val="28"/>
-        </w:rPr>
-        <w:lastRenderedPageBreak/>
-        <w:t>valC</w:t>
-      </w:r>
-      <w:r>
-        <w:rPr>
-          <w:rFonts w:ascii="Calibri" w:hAnsi="Calibri" w:cs="Calibri" w:hint="cs"/>
-          <w:sz w:val="28"/>
-          <w:szCs w:val="28"/>
-          <w:rtl/>
-        </w:rPr>
-        <w:t xml:space="preserve">- הערך של </w:t>
-      </w:r>
+      <w:proofErr w:type="spellStart"/>
+      <w:r>
+        <w:rPr>
+          <w:rFonts w:ascii="Calibri" w:hAnsi="Calibri" w:cs="Calibri"/>
+          <w:sz w:val="28"/>
+          <w:szCs w:val="28"/>
+        </w:rPr>
+        <w:t>div</w:t>
+      </w:r>
+      <w:r>
+        <w:rPr>
+          <w:rFonts w:ascii="Calibri" w:hAnsi="Calibri" w:cs="Calibri" w:hint="cs"/>
+          <w:sz w:val="28"/>
+          <w:szCs w:val="28"/>
+        </w:rPr>
+        <w:t>C</w:t>
+      </w:r>
+      <w:proofErr w:type="spellEnd"/>
+      <w:r>
+        <w:rPr>
+          <w:rFonts w:ascii="Calibri" w:hAnsi="Calibri" w:cs="Calibri" w:hint="cs"/>
+          <w:sz w:val="28"/>
+          <w:szCs w:val="28"/>
+          <w:rtl/>
+        </w:rPr>
+        <w:t xml:space="preserve">- הערך שהחלוקה נתנה </w:t>
+      </w:r>
+      <w:proofErr w:type="spellStart"/>
       <w:r>
         <w:rPr>
           <w:rFonts w:ascii="Calibri" w:hAnsi="Calibri" w:cs="Calibri" w:hint="cs"/>
@@ -1270,20 +1987,31 @@
           <w:szCs w:val="28"/>
           <w:rtl/>
         </w:rPr>
-        <w:t xml:space="preserve">דונאלד </w:t>
-      </w:r>
-      <w:r>
-        <w:rPr>
-          <w:rFonts w:ascii="Calibri" w:hAnsi="Calibri" w:cs="Calibri" w:hint="cs"/>
-          <w:sz w:val="28"/>
-          <w:szCs w:val="28"/>
-          <w:rtl/>
-        </w:rPr>
-        <w:t xml:space="preserve">לחפץ </w:t>
-      </w:r>
-      <w:r>
-        <w:rPr>
-          <w:rFonts w:ascii="Calibri" w:hAnsi="Calibri" w:cs="Calibri"/>
+        <w:t>לדונאלד</w:t>
+      </w:r>
+      <w:proofErr w:type="spellEnd"/>
+      <w:r>
+        <w:rPr>
+          <w:rFonts w:ascii="Calibri" w:hAnsi="Calibri" w:cs="Calibri" w:hint="cs"/>
+          <w:color w:val="7030A0"/>
+          <w:sz w:val="28"/>
+          <w:szCs w:val="28"/>
+          <w:rtl/>
+        </w:rPr>
+        <w:t xml:space="preserve"> </w:t>
+      </w:r>
+      <w:r>
+        <w:rPr>
+          <w:rFonts w:ascii="Calibri" w:hAnsi="Calibri" w:cs="Calibri" w:hint="cs"/>
+          <w:sz w:val="28"/>
+          <w:szCs w:val="28"/>
+          <w:rtl/>
+        </w:rPr>
+        <w:t xml:space="preserve">עבור חפץ </w:t>
+      </w:r>
+      <w:r>
+        <w:rPr>
+          <w:rFonts w:ascii="Calibri" w:hAnsi="Calibri" w:cs="Calibri" w:hint="cs"/>
           <w:sz w:val="28"/>
           <w:szCs w:val="28"/>
         </w:rPr>
@@ -1300,23 +2028,34 @@
           <w:rtl/>
         </w:rPr>
       </w:pPr>
-      <w:r>
-        <w:rPr>
-          <w:rFonts w:ascii="Calibri" w:hAnsi="Calibri" w:cs="Calibri"/>
-          <w:sz w:val="28"/>
-          <w:szCs w:val="28"/>
-        </w:rPr>
-        <w:t>valD</w:t>
-      </w:r>
-      <w:r>
-        <w:rPr>
-          <w:rFonts w:ascii="Calibri" w:hAnsi="Calibri" w:cs="Calibri" w:hint="cs"/>
-          <w:sz w:val="28"/>
-          <w:szCs w:val="28"/>
-          <w:rtl/>
-        </w:rPr>
-        <w:t xml:space="preserve">- הערך של </w:t>
-      </w:r>
+      <w:proofErr w:type="spellStart"/>
+      <w:r>
+        <w:rPr>
+          <w:rFonts w:ascii="Calibri" w:hAnsi="Calibri" w:cs="Calibri"/>
+          <w:sz w:val="28"/>
+          <w:szCs w:val="28"/>
+        </w:rPr>
+        <w:t>div</w:t>
+      </w:r>
+      <w:r>
+        <w:rPr>
+          <w:rFonts w:ascii="Calibri" w:hAnsi="Calibri" w:cs="Calibri" w:hint="cs"/>
+          <w:sz w:val="28"/>
+          <w:szCs w:val="28"/>
+        </w:rPr>
+        <w:t>D</w:t>
+      </w:r>
+      <w:proofErr w:type="spellEnd"/>
+      <w:r>
+        <w:rPr>
+          <w:rFonts w:ascii="Calibri" w:hAnsi="Calibri" w:cs="Calibri" w:hint="cs"/>
+          <w:sz w:val="28"/>
+          <w:szCs w:val="28"/>
+          <w:rtl/>
+        </w:rPr>
+        <w:t xml:space="preserve">- הערך שהחלוקה נתנה </w:t>
+      </w:r>
+      <w:proofErr w:type="spellStart"/>
       <w:r>
         <w:rPr>
           <w:rFonts w:ascii="Calibri" w:hAnsi="Calibri" w:cs="Calibri" w:hint="cs"/>
@@ -1325,53 +2064,9 @@
           <w:szCs w:val="28"/>
           <w:rtl/>
         </w:rPr>
-        <w:t xml:space="preserve">דונאלד </w:t>
-      </w:r>
-      <w:r>
-        <w:rPr>
-          <w:rFonts w:ascii="Calibri" w:hAnsi="Calibri" w:cs="Calibri" w:hint="cs"/>
-          <w:sz w:val="28"/>
-          <w:szCs w:val="28"/>
-          <w:rtl/>
-        </w:rPr>
-        <w:t xml:space="preserve">לחפץ </w:t>
-      </w:r>
-      <w:r>
-        <w:rPr>
-          <w:rFonts w:ascii="Calibri" w:hAnsi="Calibri" w:cs="Calibri" w:hint="cs"/>
-          <w:sz w:val="28"/>
-          <w:szCs w:val="28"/>
-        </w:rPr>
-        <w:t>D</w:t>
-      </w:r>
-    </w:p>
-    <w:p>
-      <w:pPr>
-        <w:bidi/>
-        <w:rPr>
-          <w:rFonts w:ascii="Calibri" w:hAnsi="Calibri" w:cs="Calibri"/>
-          <w:sz w:val="28"/>
-          <w:szCs w:val="28"/>
-          <w:rtl/>
-        </w:rPr>
-      </w:pPr>
-      <w:r>
-        <w:rPr>
-          <w:rFonts w:ascii="Calibri" w:hAnsi="Calibri" w:cs="Calibri"/>
-          <w:sz w:val="28"/>
-          <w:szCs w:val="28"/>
-        </w:rPr>
-        <w:t>divA</w:t>
-      </w:r>
-      <w:r>
-        <w:rPr>
-          <w:rFonts w:ascii="Calibri" w:hAnsi="Calibri" w:cs="Calibri" w:hint="cs"/>
-          <w:sz w:val="28"/>
-          <w:szCs w:val="28"/>
-          <w:rtl/>
-        </w:rPr>
-        <w:t xml:space="preserve">- הערך שהחלוקה נתנה </w:t>
-      </w:r>
+        <w:t>לדונאלד</w:t>
+      </w:r>
+      <w:proofErr w:type="spellEnd"/>
       <w:r>
         <w:rPr>
           <w:rFonts w:ascii="Calibri" w:hAnsi="Calibri" w:cs="Calibri" w:hint="cs"/>
@@ -1380,198 +2075,7 @@
           <w:szCs w:val="28"/>
           <w:rtl/>
         </w:rPr>
-        <w:t>ל</w:t>
-      </w:r>
-      <w:r>
-        <w:rPr>
-          <w:rFonts w:ascii="Calibri" w:hAnsi="Calibri" w:cs="Calibri" w:hint="cs"/>
-          <w:color w:val="7030A0"/>
-          <w:sz w:val="28"/>
-          <w:szCs w:val="28"/>
-          <w:rtl/>
-        </w:rPr>
-        <w:t xml:space="preserve">דונאלד </w:t>
-      </w:r>
-      <w:r>
-        <w:rPr>
-          <w:rFonts w:ascii="Calibri" w:hAnsi="Calibri" w:cs="Calibri" w:hint="cs"/>
-          <w:sz w:val="28"/>
-          <w:szCs w:val="28"/>
-          <w:rtl/>
-        </w:rPr>
-        <w:t xml:space="preserve">עבור חפץ </w:t>
-      </w:r>
-      <w:r>
-        <w:rPr>
-          <w:rFonts w:ascii="Calibri" w:hAnsi="Calibri" w:cs="Calibri" w:hint="cs"/>
-          <w:sz w:val="28"/>
-          <w:szCs w:val="28"/>
-        </w:rPr>
-        <w:t>A</w:t>
-      </w:r>
-    </w:p>
-    <w:p>
-      <w:pPr>
-        <w:bidi/>
-        <w:rPr>
-          <w:rFonts w:ascii="Calibri" w:hAnsi="Calibri" w:cs="Calibri"/>
-          <w:sz w:val="28"/>
-          <w:szCs w:val="28"/>
-          <w:rtl/>
-        </w:rPr>
-      </w:pPr>
-      <w:r>
-        <w:rPr>
-          <w:rFonts w:ascii="Calibri" w:hAnsi="Calibri" w:cs="Calibri"/>
-          <w:sz w:val="28"/>
-          <w:szCs w:val="28"/>
-        </w:rPr>
-        <w:t>divB</w:t>
-      </w:r>
-      <w:r>
-        <w:rPr>
-          <w:rFonts w:ascii="Calibri" w:hAnsi="Calibri" w:cs="Calibri" w:hint="cs"/>
-          <w:sz w:val="28"/>
-          <w:szCs w:val="28"/>
-          <w:rtl/>
-        </w:rPr>
-        <w:t xml:space="preserve">- הערך שהחלוקה נתנה </w:t>
-      </w:r>
-      <w:r>
-        <w:rPr>
-          <w:rFonts w:ascii="Calibri" w:hAnsi="Calibri" w:cs="Calibri" w:hint="cs"/>
-          <w:color w:val="7030A0"/>
-          <w:sz w:val="28"/>
-          <w:szCs w:val="28"/>
-          <w:rtl/>
-        </w:rPr>
-        <w:t xml:space="preserve">לדונאלד </w:t>
-      </w:r>
-      <w:r>
-        <w:rPr>
-          <w:rFonts w:ascii="Calibri" w:hAnsi="Calibri" w:cs="Calibri" w:hint="cs"/>
-          <w:sz w:val="28"/>
-          <w:szCs w:val="28"/>
-          <w:rtl/>
-        </w:rPr>
-        <w:t xml:space="preserve">עבור חפץ </w:t>
-      </w:r>
-      <w:r>
-        <w:rPr>
-          <w:rFonts w:ascii="Calibri" w:hAnsi="Calibri" w:cs="Calibri"/>
-          <w:sz w:val="28"/>
-          <w:szCs w:val="28"/>
-        </w:rPr>
-        <w:t>B</w:t>
-      </w:r>
-    </w:p>
-    <w:p>
-      <w:pPr>
-        <w:bidi/>
-        <w:rPr>
-          <w:rFonts w:ascii="Calibri" w:hAnsi="Calibri" w:cs="Calibri"/>
-          <w:sz w:val="28"/>
-          <w:szCs w:val="28"/>
-          <w:rtl/>
-        </w:rPr>
-      </w:pPr>
-      <w:r>
-        <w:rPr>
-          <w:rFonts w:ascii="Calibri" w:hAnsi="Calibri" w:cs="Calibri"/>
-          <w:sz w:val="28"/>
-          <w:szCs w:val="28"/>
-        </w:rPr>
-        <w:t>div</w:t>
-      </w:r>
-      <w:r>
-        <w:rPr>
-          <w:rFonts w:ascii="Calibri" w:hAnsi="Calibri" w:cs="Calibri" w:hint="cs"/>
-          <w:sz w:val="28"/>
-          <w:szCs w:val="28"/>
-        </w:rPr>
-        <w:t>C</w:t>
-      </w:r>
-      <w:r>
-        <w:rPr>
-          <w:rFonts w:ascii="Calibri" w:hAnsi="Calibri" w:cs="Calibri" w:hint="cs"/>
-          <w:sz w:val="28"/>
-          <w:szCs w:val="28"/>
-          <w:rtl/>
-        </w:rPr>
-        <w:t xml:space="preserve">- הערך שהחלוקה נתנה </w:t>
-      </w:r>
-      <w:r>
-        <w:rPr>
-          <w:rFonts w:ascii="Calibri" w:hAnsi="Calibri" w:cs="Calibri" w:hint="cs"/>
-          <w:color w:val="7030A0"/>
-          <w:sz w:val="28"/>
-          <w:szCs w:val="28"/>
-          <w:rtl/>
-        </w:rPr>
-        <w:t xml:space="preserve">לדונאלד </w:t>
-      </w:r>
-      <w:r>
-        <w:rPr>
-          <w:rFonts w:ascii="Calibri" w:hAnsi="Calibri" w:cs="Calibri" w:hint="cs"/>
-          <w:sz w:val="28"/>
-          <w:szCs w:val="28"/>
-          <w:rtl/>
-        </w:rPr>
-        <w:t xml:space="preserve">עבור חפץ </w:t>
-      </w:r>
-      <w:r>
-        <w:rPr>
-          <w:rFonts w:ascii="Calibri" w:hAnsi="Calibri" w:cs="Calibri" w:hint="cs"/>
-          <w:sz w:val="28"/>
-          <w:szCs w:val="28"/>
-        </w:rPr>
-        <w:t>C</w:t>
-      </w:r>
-    </w:p>
-    <w:p>
-      <w:pPr>
-        <w:bidi/>
-        <w:rPr>
-          <w:rFonts w:ascii="Calibri" w:hAnsi="Calibri" w:cs="Calibri"/>
-          <w:sz w:val="28"/>
-          <w:szCs w:val="28"/>
-          <w:rtl/>
-        </w:rPr>
-      </w:pPr>
-      <w:r>
-        <w:rPr>
-          <w:rFonts w:ascii="Calibri" w:hAnsi="Calibri" w:cs="Calibri"/>
-          <w:sz w:val="28"/>
-          <w:szCs w:val="28"/>
-        </w:rPr>
-        <w:t>div</w:t>
-      </w:r>
-      <w:r>
-        <w:rPr>
-          <w:rFonts w:ascii="Calibri" w:hAnsi="Calibri" w:cs="Calibri" w:hint="cs"/>
-          <w:sz w:val="28"/>
-          <w:szCs w:val="28"/>
-        </w:rPr>
-        <w:t>D</w:t>
-      </w:r>
-      <w:r>
-        <w:rPr>
-          <w:rFonts w:ascii="Calibri" w:hAnsi="Calibri" w:cs="Calibri" w:hint="cs"/>
-          <w:sz w:val="28"/>
-          <w:szCs w:val="28"/>
-          <w:rtl/>
-        </w:rPr>
-        <w:t xml:space="preserve">- הערך שהחלוקה נתנה </w:t>
-      </w:r>
-      <w:r>
-        <w:rPr>
-          <w:rFonts w:ascii="Calibri" w:hAnsi="Calibri" w:cs="Calibri" w:hint="cs"/>
-          <w:color w:val="7030A0"/>
-          <w:sz w:val="28"/>
-          <w:szCs w:val="28"/>
-          <w:rtl/>
-        </w:rPr>
-        <w:t xml:space="preserve">לדונאלד </w:t>
+        <w:t xml:space="preserve"> </w:t>
       </w:r>
       <w:r>
         <w:rPr>
@@ -2004,6 +2508,7 @@
         </w:rPr>
         <w:t xml:space="preserve">כדי לחשב את </w:t>
       </w:r>
+      <w:proofErr w:type="spellStart"/>
       <w:r>
         <w:rPr>
           <w:rFonts w:ascii="Calibri" w:eastAsiaTheme="minorEastAsia" w:hAnsi="Calibri" w:cs="Calibri"/>
@@ -2011,14 +2516,75 @@
           <w:sz w:val="28"/>
           <w:szCs w:val="28"/>
         </w:rPr>
-        <w:t>valA, valB, valC, valD</w:t>
-      </w:r>
-      <w:r>
-        <w:rPr>
-          <w:rFonts w:ascii="Calibri" w:eastAsiaTheme="minorEastAsia" w:hAnsi="Calibri" w:cs="Calibri" w:hint="cs"/>
+        <w:t>valA</w:t>
+      </w:r>
+      <w:proofErr w:type="spellEnd"/>
+      <w:r>
+        <w:rPr>
+          <w:rFonts w:ascii="Calibri" w:eastAsiaTheme="minorEastAsia" w:hAnsi="Calibri" w:cs="Calibri"/>
           <w:iCs/>
           <w:sz w:val="28"/>
           <w:szCs w:val="28"/>
+        </w:rPr>
+        <w:t xml:space="preserve">, </w:t>
+      </w:r>
+      <w:proofErr w:type="spellStart"/>
+      <w:r>
+        <w:rPr>
+          <w:rFonts w:ascii="Calibri" w:eastAsiaTheme="minorEastAsia" w:hAnsi="Calibri" w:cs="Calibri"/>
+          <w:iCs/>
+          <w:sz w:val="28"/>
+          <w:szCs w:val="28"/>
+        </w:rPr>
+        <w:t>valB</w:t>
+      </w:r>
+      <w:proofErr w:type="spellEnd"/>
+      <w:r>
+        <w:rPr>
+          <w:rFonts w:ascii="Calibri" w:eastAsiaTheme="minorEastAsia" w:hAnsi="Calibri" w:cs="Calibri"/>
+          <w:iCs/>
+          <w:sz w:val="28"/>
+          <w:szCs w:val="28"/>
+        </w:rPr>
+        <w:t xml:space="preserve">, </w:t>
+      </w:r>
+      <w:proofErr w:type="spellStart"/>
+      <w:r>
+        <w:rPr>
+          <w:rFonts w:ascii="Calibri" w:eastAsiaTheme="minorEastAsia" w:hAnsi="Calibri" w:cs="Calibri"/>
+          <w:iCs/>
+          <w:sz w:val="28"/>
+          <w:szCs w:val="28"/>
+        </w:rPr>
+        <w:t>valC</w:t>
+      </w:r>
+      <w:proofErr w:type="spellEnd"/>
+      <w:r>
+        <w:rPr>
+          <w:rFonts w:ascii="Calibri" w:eastAsiaTheme="minorEastAsia" w:hAnsi="Calibri" w:cs="Calibri"/>
+          <w:iCs/>
+          <w:sz w:val="28"/>
+          <w:szCs w:val="28"/>
+        </w:rPr>
+        <w:t xml:space="preserve">, </w:t>
+      </w:r>
+      <w:proofErr w:type="spellStart"/>
+      <w:r>
+        <w:rPr>
+          <w:rFonts w:ascii="Calibri" w:eastAsiaTheme="minorEastAsia" w:hAnsi="Calibri" w:cs="Calibri"/>
+          <w:iCs/>
+          <w:sz w:val="28"/>
+          <w:szCs w:val="28"/>
+        </w:rPr>
+        <w:t>valD</w:t>
+      </w:r>
+      <w:proofErr w:type="spellEnd"/>
+      <w:r>
+        <w:rPr>
+          <w:rFonts w:ascii="Calibri" w:eastAsiaTheme="minorEastAsia" w:hAnsi="Calibri" w:cs="Calibri" w:hint="cs"/>
+          <w:iCs/>
+          <w:sz w:val="28"/>
+          <w:szCs w:val="28"/>
           <w:rtl/>
         </w:rPr>
         <w:t xml:space="preserve"> </w:t>
@@ -2031,28 +2597,9 @@
           <w:szCs w:val="28"/>
           <w:rtl/>
         </w:rPr>
-        <w:t xml:space="preserve">תחת </w:t>
-      </w:r>
-      <w:r>
-        <w:rPr>
-          <w:rFonts w:ascii="Calibri" w:eastAsiaTheme="minorEastAsia" w:hAnsi="Calibri" w:cs="Calibri" w:hint="cs"/>
-          <w:i/>
-          <w:sz w:val="28"/>
-          <w:szCs w:val="28"/>
-          <w:rtl/>
-        </w:rPr>
-        <w:t>ההגבלות</w:t>
-      </w:r>
-      <w:r>
-        <w:rPr>
-          <w:rFonts w:ascii="Calibri" w:eastAsiaTheme="minorEastAsia" w:hAnsi="Calibri" w:cs="Calibri" w:hint="cs"/>
-          <w:i/>
-          <w:sz w:val="28"/>
-          <w:szCs w:val="28"/>
-          <w:rtl/>
-        </w:rPr>
-        <w:t xml:space="preserve"> שציינתי אשתמש בספריית </w:t>
-      </w:r>
+        <w:t xml:space="preserve">תחת ההגבלות שציינתי אשתמש בספריית </w:t>
+      </w:r>
+      <w:proofErr w:type="spellStart"/>
       <w:r>
         <w:rPr>
           <w:rFonts w:ascii="Calibri" w:eastAsiaTheme="minorEastAsia" w:hAnsi="Calibri" w:cs="Calibri"/>
@@ -2062,35 +2609,38 @@
         </w:rPr>
         <w:t>cvxpy</w:t>
       </w:r>
-      <w:r>
-        <w:rPr>
-          <w:rFonts w:ascii="Calibri" w:eastAsiaTheme="minorEastAsia" w:hAnsi="Calibri" w:cs="Calibri" w:hint="cs"/>
-          <w:i/>
-          <w:sz w:val="28"/>
-          <w:szCs w:val="28"/>
-          <w:rtl/>
-        </w:rPr>
-        <w:t xml:space="preserve"> כפי שניתן לראות בגיטהאב:</w:t>
-      </w:r>
-      <w:r>
-        <w:rPr>
-          <w:rFonts w:ascii="Calibri" w:eastAsiaTheme="minorEastAsia" w:hAnsi="Calibri" w:cs="Calibri" w:hint="cs"/>
-          <w:i/>
-          <w:sz w:val="28"/>
-          <w:szCs w:val="28"/>
-        </w:rPr>
-        <w:t xml:space="preserve"> </w:t>
-      </w:r>
-      <w:r>
-        <w:rPr>
-          <w:rFonts w:ascii="Calibri" w:eastAsiaTheme="minorEastAsia" w:hAnsi="Calibri" w:cs="Calibri" w:hint="cs"/>
-          <w:i/>
-          <w:color w:val="C00000"/>
-          <w:sz w:val="28"/>
-          <w:szCs w:val="28"/>
-          <w:rtl/>
-        </w:rPr>
-        <w:t>לשים קישור</w:t>
+      <w:proofErr w:type="spellEnd"/>
+      <w:r>
+        <w:rPr>
+          <w:rFonts w:ascii="Calibri" w:eastAsiaTheme="minorEastAsia" w:hAnsi="Calibri" w:cs="Calibri" w:hint="cs"/>
+          <w:i/>
+          <w:sz w:val="28"/>
+          <w:szCs w:val="28"/>
+          <w:rtl/>
+        </w:rPr>
+        <w:t xml:space="preserve"> כפי שניתן לראות </w:t>
+      </w:r>
+      <w:proofErr w:type="spellStart"/>
+      <w:r>
+        <w:rPr>
+          <w:rFonts w:ascii="Calibri" w:eastAsiaTheme="minorEastAsia" w:hAnsi="Calibri" w:cs="Calibri" w:hint="cs"/>
+          <w:i/>
+          <w:sz w:val="28"/>
+          <w:szCs w:val="28"/>
+          <w:rtl/>
+        </w:rPr>
+        <w:t>בגיטהאב</w:t>
+      </w:r>
+      <w:proofErr w:type="spellEnd"/>
+      <w:r>
+        <w:rPr>
+          <w:rFonts w:ascii="Calibri" w:eastAsiaTheme="minorEastAsia" w:hAnsi="Calibri" w:cs="Calibri" w:hint="cs"/>
+          <w:i/>
+          <w:sz w:val="28"/>
+          <w:szCs w:val="28"/>
+          <w:rtl/>
+        </w:rPr>
+        <w:t>.</w:t>
       </w:r>
     </w:p>
     <w:p>
@@ -2123,8 +2673,31 @@
           <w:szCs w:val="28"/>
           <w:rtl/>
         </w:rPr>
-        <w:t xml:space="preserve"> כדי לראות את החלוקה שתווצר נריץ אותה בפונקציה </w:t>
-      </w:r>
+        <w:t xml:space="preserve"> כדי לראות את החלוקה </w:t>
+      </w:r>
+      <w:proofErr w:type="spellStart"/>
+      <w:r>
+        <w:rPr>
+          <w:rFonts w:ascii="Calibri" w:eastAsiaTheme="minorEastAsia" w:hAnsi="Calibri" w:cs="Calibri" w:hint="cs"/>
+          <w:i/>
+          <w:sz w:val="28"/>
+          <w:szCs w:val="28"/>
+          <w:rtl/>
+        </w:rPr>
+        <w:t>שתווצר</w:t>
+      </w:r>
+      <w:proofErr w:type="spellEnd"/>
+      <w:r>
+        <w:rPr>
+          <w:rFonts w:ascii="Calibri" w:eastAsiaTheme="minorEastAsia" w:hAnsi="Calibri" w:cs="Calibri" w:hint="cs"/>
+          <w:i/>
+          <w:sz w:val="28"/>
+          <w:szCs w:val="28"/>
+          <w:rtl/>
+        </w:rPr>
+        <w:t xml:space="preserve"> נריץ אותה בפונקציה </w:t>
+      </w:r>
+      <w:proofErr w:type="spellStart"/>
       <w:r>
         <w:rPr>
           <w:rFonts w:ascii="Calibri" w:eastAsiaTheme="minorEastAsia" w:hAnsi="Calibri" w:cs="Calibri"/>
@@ -2132,7 +2705,17 @@
           <w:sz w:val="28"/>
           <w:szCs w:val="28"/>
         </w:rPr>
-        <w:t>adjusted_winner()</w:t>
+        <w:t>adjusted_winner</w:t>
+      </w:r>
+      <w:proofErr w:type="spellEnd"/>
+      <w:r>
+        <w:rPr>
+          <w:rFonts w:ascii="Calibri" w:eastAsiaTheme="minorEastAsia" w:hAnsi="Calibri" w:cs="Calibri"/>
+          <w:iCs/>
+          <w:sz w:val="28"/>
+          <w:szCs w:val="28"/>
+        </w:rPr>
+        <w:t>()</w:t>
       </w:r>
       <w:r>
         <w:rPr>
@@ -2258,18 +2841,39 @@
           <w:szCs w:val="28"/>
           <w:rtl/>
         </w:rPr>
-        <w:t>לפי המשפט שלמדנו, האלגוריתם תמיד יחזיר חלוקה יעילה פארטו, פרופורציונלית וללא קנאה.</w:t>
-      </w:r>
-    </w:p>
-    <w:p>
-      <w:pPr>
-        <w:bidi/>
-        <w:rPr>
-          <w:rFonts w:ascii="Calibri" w:eastAsiaTheme="minorEastAsia" w:hAnsi="Calibri" w:cs="Calibri" w:hint="cs"/>
-          <w:i/>
-          <w:sz w:val="28"/>
-          <w:szCs w:val="28"/>
-          <w:rtl/>
+        <w:t xml:space="preserve">לפי המשפט שלמדנו, האלגוריתם תמיד יחזיר חלוקה יעילה </w:t>
+      </w:r>
+      <w:proofErr w:type="spellStart"/>
+      <w:r>
+        <w:rPr>
+          <w:rFonts w:ascii="Calibri" w:eastAsiaTheme="minorEastAsia" w:hAnsi="Calibri" w:cs="Calibri" w:hint="cs"/>
+          <w:i/>
+          <w:sz w:val="28"/>
+          <w:szCs w:val="28"/>
+          <w:rtl/>
+        </w:rPr>
+        <w:t>פארטו</w:t>
+      </w:r>
+      <w:proofErr w:type="spellEnd"/>
+      <w:r>
+        <w:rPr>
+          <w:rFonts w:ascii="Calibri" w:eastAsiaTheme="minorEastAsia" w:hAnsi="Calibri" w:cs="Calibri" w:hint="cs"/>
+          <w:i/>
+          <w:sz w:val="28"/>
+          <w:szCs w:val="28"/>
+          <w:rtl/>
+        </w:rPr>
+        <w:t>, פרופורציונלית וללא קנאה.</w:t>
+      </w:r>
+    </w:p>
+    <w:p>
+      <w:pPr>
+        <w:bidi/>
+        <w:rPr>
+          <w:rFonts w:ascii="Calibri" w:eastAsiaTheme="minorEastAsia" w:hAnsi="Calibri" w:cs="Calibri" w:hint="cs"/>
+          <w:i/>
+          <w:sz w:val="28"/>
+          <w:szCs w:val="28"/>
         </w:rPr>
       </w:pPr>
       <w:r>
@@ -2291,8 +2895,20 @@
           <w:szCs w:val="28"/>
           <w:rtl/>
         </w:rPr>
-        <w:t xml:space="preserve"> בגיטהאב</w:t>
-      </w:r>
+        <w:t xml:space="preserve"> </w:t>
+      </w:r>
+      <w:proofErr w:type="spellStart"/>
+      <w:r>
+        <w:rPr>
+          <w:rFonts w:ascii="Calibri" w:eastAsiaTheme="minorEastAsia" w:hAnsi="Calibri" w:cs="Calibri" w:hint="cs"/>
+          <w:i/>
+          <w:sz w:val="28"/>
+          <w:szCs w:val="28"/>
+          <w:rtl/>
+        </w:rPr>
+        <w:t>בגיטהאב</w:t>
+      </w:r>
+      <w:proofErr w:type="spellEnd"/>
     </w:p>
     <w:sectPr>
       <w:pgSz w:w="11906" w:h="16838"/>

</xml_diff>